<commit_message>
Fix pages and styles.
</commit_message>
<xml_diff>
--- a/my-diploma/practice/Contents.docx
+++ b/my-diploma/practice/Contents.docx
@@ -17,6 +17,7 @@
           <w:docPartUnique/>
         </w:docPartObj>
       </w:sdtPr>
+      <w:sdtEndPr/>
       <w:sdtContent>
         <w:p>
           <w:pPr>
@@ -37,8 +38,6 @@
             </w:rPr>
             <w:t>СОДЕРЖАНИЕ</w:t>
           </w:r>
-          <w:bookmarkStart w:id="0" w:name="_GoBack"/>
-          <w:bookmarkEnd w:id="0"/>
         </w:p>
         <w:p>
           <w:pPr>
@@ -263,9 +262,17 @@
             <w:rPr>
               <w:lang w:val="ru-RU"/>
             </w:rPr>
-            <w:t>15</w:t>
+            <w:t>1</w:t>
+          </w:r>
+          <w:r>
+            <w:rPr>
+              <w:lang w:val="en-US"/>
+            </w:rPr>
+            <w:t>6</w:t>
           </w:r>
         </w:p>
+        <w:bookmarkStart w:id="0" w:name="_GoBack" w:displacedByCustomXml="next"/>
+        <w:bookmarkEnd w:id="0" w:displacedByCustomXml="next"/>
       </w:sdtContent>
     </w:sdt>
     <w:p/>

</xml_diff>